<commit_message>
Aplicación terminada y generación de APK
</commit_message>
<xml_diff>
--- a/Resumen Profesionalizantes.docx
+++ b/Resumen Profesionalizantes.docx
@@ -40,7 +40,21 @@
         <w:rPr>
           <w:rFonts w:cstheme="minorHAnsi"/>
         </w:rPr>
-        <w:t xml:space="preserve">: Lengua y Literatura, Inglés, Historia, Geografía, Educación Ciudadana, Educación Física, Biología, Educación Artística, Matemática, Tecnología de la Representación, Taller (Carpintería, </w:t>
+        <w:t xml:space="preserve">: Lengua y Literatura, </w:t>
+      </w:r>
+      <w:proofErr w:type="gramStart"/>
+      <w:r>
+        <w:rPr>
+          <w:rFonts w:cstheme="minorHAnsi"/>
+        </w:rPr>
+        <w:t>Inglés</w:t>
+      </w:r>
+      <w:proofErr w:type="gramEnd"/>
+      <w:r>
+        <w:rPr>
+          <w:rFonts w:cstheme="minorHAnsi"/>
+        </w:rPr>
+        <w:t xml:space="preserve">, Historia, Geografía, Educación Ciudadana, Educación Física, Biología, Educación Artística, Matemática, Tecnología de la Representación, Taller (Carpintería, </w:t>
       </w:r>
       <w:r>
         <w:rPr>
@@ -66,7 +80,21 @@
         <w:rPr>
           <w:rFonts w:cstheme="minorHAnsi"/>
         </w:rPr>
-        <w:t>: Lengua y Literatura, Inglés, Historia, Geografía, Educación Ciudadana, Educación Física, Biología, Física, Matemática, Tecnología de la Representación, Taller (</w:t>
+        <w:t xml:space="preserve">: Lengua y Literatura, </w:t>
+      </w:r>
+      <w:proofErr w:type="gramStart"/>
+      <w:r>
+        <w:rPr>
+          <w:rFonts w:cstheme="minorHAnsi"/>
+        </w:rPr>
+        <w:t>Inglés</w:t>
+      </w:r>
+      <w:proofErr w:type="gramEnd"/>
+      <w:r>
+        <w:rPr>
+          <w:rFonts w:cstheme="minorHAnsi"/>
+        </w:rPr>
+        <w:t>, Historia, Geografía, Educación Ciudadana, Educación Física, Biología, Física, Matemática, Tecnología de la Representación, Taller (</w:t>
       </w:r>
       <w:r>
         <w:rPr>
@@ -105,14 +133,82 @@
     <w:p>
       <w:pPr>
         <w:rPr>
-          <w:rFonts w:cstheme="minorHAnsi"/>
-        </w:rPr>
-      </w:pPr>
-      <w:r>
-        <w:rPr>
-          <w:rFonts w:cstheme="minorHAnsi"/>
-        </w:rPr>
-        <w:t xml:space="preserve">3er año: Historia, Geografía, Educación Física, Educación Física, Inglés, Lengua y Literatura, Matemática, Física, Tecnología de la Representación, Química, Taller de Tecnología del Control, Taller (Diseño Multimedia, Programación) </w:t>
+          <w:rFonts w:asciiTheme="majorHAnsi" w:hAnsiTheme="majorHAnsi" w:cstheme="majorHAnsi"/>
+          <w:b/>
+          <w:sz w:val="36"/>
+          <w:szCs w:val="36"/>
+        </w:rPr>
+      </w:pPr>
+      <w:r>
+        <w:rPr>
+          <w:rFonts w:asciiTheme="majorHAnsi" w:hAnsiTheme="majorHAnsi" w:cstheme="majorHAnsi"/>
+          <w:b/>
+          <w:sz w:val="36"/>
+          <w:szCs w:val="36"/>
+        </w:rPr>
+        <w:t>Técnico en Computación</w:t>
+      </w:r>
+    </w:p>
+    <w:p>
+      <w:pPr>
+        <w:rPr>
+          <w:rFonts w:asciiTheme="majorHAnsi" w:hAnsiTheme="majorHAnsi" w:cstheme="majorHAnsi"/>
+          <w:sz w:val="32"/>
+          <w:szCs w:val="32"/>
+        </w:rPr>
+      </w:pPr>
+      <w:r>
+        <w:rPr>
+          <w:rFonts w:asciiTheme="majorHAnsi" w:hAnsiTheme="majorHAnsi" w:cstheme="majorHAnsi"/>
+          <w:sz w:val="32"/>
+          <w:szCs w:val="32"/>
+        </w:rPr>
+        <w:t xml:space="preserve">En esta especialidad se aprende a manejar computadoras, tanto su parte física como su parte lógica, como los programas, aplicaciones, </w:t>
+      </w:r>
+      <w:proofErr w:type="spellStart"/>
+      <w:r>
+        <w:rPr>
+          <w:rFonts w:asciiTheme="majorHAnsi" w:hAnsiTheme="majorHAnsi" w:cstheme="majorHAnsi"/>
+          <w:sz w:val="32"/>
+          <w:szCs w:val="32"/>
+        </w:rPr>
+        <w:t>etc</w:t>
+      </w:r>
+      <w:proofErr w:type="spellEnd"/>
+      <w:r>
+        <w:rPr>
+          <w:rFonts w:asciiTheme="majorHAnsi" w:hAnsiTheme="majorHAnsi" w:cstheme="majorHAnsi"/>
+          <w:sz w:val="32"/>
+          <w:szCs w:val="32"/>
+        </w:rPr>
+        <w:t>, y se aprende a manejar datos y a programar.</w:t>
+      </w:r>
+    </w:p>
+    <w:p>
+      <w:pPr>
+        <w:rPr>
+          <w:rFonts w:cstheme="minorHAnsi"/>
+        </w:rPr>
+      </w:pPr>
+      <w:r>
+        <w:rPr>
+          <w:rFonts w:cstheme="minorHAnsi"/>
+        </w:rPr>
+        <w:t xml:space="preserve">3er año: Historia, Geografía, Educación Física, Educación Física, </w:t>
+      </w:r>
+      <w:proofErr w:type="gramStart"/>
+      <w:r>
+        <w:rPr>
+          <w:rFonts w:cstheme="minorHAnsi"/>
+        </w:rPr>
+        <w:t>Inglés</w:t>
+      </w:r>
+      <w:proofErr w:type="gramEnd"/>
+      <w:r>
+        <w:rPr>
+          <w:rFonts w:cstheme="minorHAnsi"/>
+        </w:rPr>
+        <w:t xml:space="preserve">, Lengua y Literatura, Matemática, Física, Tecnología de la Representación, Química, Taller de Tecnología del Control, Taller (Diseño Multimedia, Programación) </w:t>
       </w:r>
     </w:p>
     <w:p>
@@ -131,7 +227,21 @@
         <w:rPr>
           <w:rFonts w:cstheme="minorHAnsi"/>
         </w:rPr>
-        <w:t xml:space="preserve"> Educación Física, Inglés, Lengua y Literatura, Matemática, Laboratorio de Algoritmos y Estructura de Datos, Base de Datos, Organización de Computadoras, </w:t>
+        <w:t xml:space="preserve"> Educación Física, </w:t>
+      </w:r>
+      <w:proofErr w:type="gramStart"/>
+      <w:r>
+        <w:rPr>
+          <w:rFonts w:cstheme="minorHAnsi"/>
+        </w:rPr>
+        <w:t>Inglés</w:t>
+      </w:r>
+      <w:proofErr w:type="gramEnd"/>
+      <w:r>
+        <w:rPr>
+          <w:rFonts w:cstheme="minorHAnsi"/>
+        </w:rPr>
+        <w:t xml:space="preserve">, Lengua y Literatura, Matemática, Laboratorio de Algoritmos y Estructura de Datos, Base de Datos, Organización de Computadoras, </w:t>
       </w:r>
       <w:r>
         <w:rPr>
@@ -150,7 +260,21 @@
         <w:rPr>
           <w:rFonts w:cstheme="minorHAnsi"/>
         </w:rPr>
-        <w:t xml:space="preserve">5to año: Educación Física, Inglés, Lengua y Literatura, Matemática, Economía y Gestión de las Organizaciones, Administración y Gestión de Base de Datos, Análisis de Sistemas, </w:t>
+        <w:t xml:space="preserve">5to año: Educación Física, </w:t>
+      </w:r>
+      <w:proofErr w:type="gramStart"/>
+      <w:r>
+        <w:rPr>
+          <w:rFonts w:cstheme="minorHAnsi"/>
+        </w:rPr>
+        <w:t>Inglés</w:t>
+      </w:r>
+      <w:proofErr w:type="gramEnd"/>
+      <w:r>
+        <w:rPr>
+          <w:rFonts w:cstheme="minorHAnsi"/>
+        </w:rPr>
+        <w:t xml:space="preserve">, Lengua y Literatura, Matemática, Economía y Gestión de las Organizaciones, Administración y Gestión de Base de Datos, Análisis de Sistemas, </w:t>
       </w:r>
       <w:r>
         <w:rPr>
@@ -169,7 +293,21 @@
         <w:rPr>
           <w:rFonts w:cstheme="minorHAnsi"/>
         </w:rPr>
-        <w:t>6to año: Educación Física, Inglés, Ciudadanía y Trabajo, Ciencia y Tecnología, Matemática, Gestión de los Procesos Productivos, Desarrollo de Sistemas, Programación sobre Redes, Administración de Sistemas y Redes, Prácticas Profesionalizantes.</w:t>
+        <w:t xml:space="preserve">6to año: Educación Física, </w:t>
+      </w:r>
+      <w:proofErr w:type="gramStart"/>
+      <w:r>
+        <w:rPr>
+          <w:rFonts w:cstheme="minorHAnsi"/>
+        </w:rPr>
+        <w:t>Inglés</w:t>
+      </w:r>
+      <w:proofErr w:type="gramEnd"/>
+      <w:r>
+        <w:rPr>
+          <w:rFonts w:cstheme="minorHAnsi"/>
+        </w:rPr>
+        <w:t>, Ciudadanía y Trabajo, Ciencia y Tecnología, Matemática, Gestión de los Procesos Productivos, Desarrollo de Sistemas, Programación sobre Redes, Administración de Sistemas y Redes, Prácticas Profesionalizantes.</w:t>
       </w:r>
     </w:p>
     <w:p>
@@ -286,6 +424,7 @@
         <w:rPr>
           <w:rFonts w:cstheme="minorHAnsi"/>
         </w:rPr>
+        <w:lastRenderedPageBreak/>
         <w:t>Redes: configuración de dispositivos y redes de internet.</w:t>
       </w:r>
     </w:p>
@@ -335,7 +474,6 @@
     </w:p>
     <w:p>
       <w:r>
-        <w:lastRenderedPageBreak/>
         <w:t xml:space="preserve">Instalar y configurar sistemas operativos. </w:t>
       </w:r>
     </w:p>
@@ -389,14 +527,72 @@
     <w:p>
       <w:pPr>
         <w:rPr>
-          <w:rFonts w:cstheme="minorHAnsi"/>
-        </w:rPr>
-      </w:pPr>
-      <w:r>
-        <w:rPr>
-          <w:rFonts w:cstheme="minorHAnsi"/>
-        </w:rPr>
-        <w:t>3er año: Historia, Geografía, Educación Física, Educación Física, Inglés, Lengua y Literatura, Matemática, Física, Tecnología de la Representación, Química, Taller de Tecnología del Control, Taller de Técnicas, Sistemas Constructivos e Instalaciones I</w:t>
+          <w:rFonts w:asciiTheme="majorHAnsi" w:hAnsiTheme="majorHAnsi" w:cstheme="majorHAnsi"/>
+          <w:b/>
+          <w:sz w:val="40"/>
+          <w:szCs w:val="40"/>
+        </w:rPr>
+      </w:pPr>
+      <w:r>
+        <w:rPr>
+          <w:rFonts w:asciiTheme="majorHAnsi" w:hAnsiTheme="majorHAnsi" w:cstheme="majorHAnsi"/>
+          <w:b/>
+          <w:sz w:val="40"/>
+          <w:szCs w:val="40"/>
+        </w:rPr>
+        <w:t>Maestro Mayor de Obras</w:t>
+      </w:r>
+    </w:p>
+    <w:p>
+      <w:pPr>
+        <w:rPr>
+          <w:rFonts w:asciiTheme="majorHAnsi" w:hAnsiTheme="majorHAnsi" w:cstheme="majorHAnsi"/>
+          <w:sz w:val="32"/>
+          <w:szCs w:val="32"/>
+        </w:rPr>
+      </w:pPr>
+      <w:r>
+        <w:rPr>
+          <w:rFonts w:asciiTheme="majorHAnsi" w:hAnsiTheme="majorHAnsi" w:cstheme="majorHAnsi"/>
+          <w:sz w:val="32"/>
+          <w:szCs w:val="32"/>
+        </w:rPr>
+        <w:t xml:space="preserve">En esta especialidad se aprende a </w:t>
+      </w:r>
+      <w:r>
+        <w:rPr>
+          <w:rFonts w:asciiTheme="majorHAnsi" w:hAnsiTheme="majorHAnsi" w:cstheme="majorHAnsi"/>
+          <w:sz w:val="32"/>
+          <w:szCs w:val="32"/>
+        </w:rPr>
+        <w:t xml:space="preserve">realizar planos y planificaciones, así como las construcciones de edificaciones propiamente dichas. </w:t>
+      </w:r>
+    </w:p>
+    <w:p>
+      <w:pPr>
+        <w:rPr>
+          <w:rFonts w:cstheme="minorHAnsi"/>
+        </w:rPr>
+      </w:pPr>
+      <w:r>
+        <w:rPr>
+          <w:rFonts w:cstheme="minorHAnsi"/>
+        </w:rPr>
+        <w:t xml:space="preserve">3er año: Historia, Geografía, Educación Física, Educación Física, </w:t>
+      </w:r>
+      <w:proofErr w:type="gramStart"/>
+      <w:r>
+        <w:rPr>
+          <w:rFonts w:cstheme="minorHAnsi"/>
+        </w:rPr>
+        <w:t>Inglés</w:t>
+      </w:r>
+      <w:proofErr w:type="gramEnd"/>
+      <w:r>
+        <w:rPr>
+          <w:rFonts w:cstheme="minorHAnsi"/>
+        </w:rPr>
+        <w:t>, Lengua y Literatura, Matemática, Física, Tecnología de la Representación, Química, Taller de Tecnología del Control, Taller de Técnicas, Sistemas Constructivos e Instalaciones I</w:t>
       </w:r>
     </w:p>
     <w:p>
@@ -421,7 +617,21 @@
         <w:rPr>
           <w:rFonts w:cstheme="minorHAnsi"/>
         </w:rPr>
-        <w:t xml:space="preserve"> Educación Física, Inglés,</w:t>
+        <w:t xml:space="preserve"> Educación Física, </w:t>
+      </w:r>
+      <w:proofErr w:type="gramStart"/>
+      <w:r>
+        <w:rPr>
+          <w:rFonts w:cstheme="minorHAnsi"/>
+        </w:rPr>
+        <w:t>Inglés</w:t>
+      </w:r>
+      <w:proofErr w:type="gramEnd"/>
+      <w:r>
+        <w:rPr>
+          <w:rFonts w:cstheme="minorHAnsi"/>
+        </w:rPr>
+        <w:t>,</w:t>
       </w:r>
       <w:r>
         <w:rPr>
@@ -458,7 +668,21 @@
         <w:rPr>
           <w:rFonts w:cstheme="minorHAnsi"/>
         </w:rPr>
-        <w:t xml:space="preserve"> Educación Física, Inglés, Lengua y Literatura, Matemática, Gestión de los Procesos Productivos, Economía y Gestión de las Organizaciones</w:t>
+        <w:t xml:space="preserve"> Educación Física, </w:t>
+      </w:r>
+      <w:proofErr w:type="gramStart"/>
+      <w:r>
+        <w:rPr>
+          <w:rFonts w:cstheme="minorHAnsi"/>
+        </w:rPr>
+        <w:t>Inglés</w:t>
+      </w:r>
+      <w:proofErr w:type="gramEnd"/>
+      <w:r>
+        <w:rPr>
+          <w:rFonts w:cstheme="minorHAnsi"/>
+        </w:rPr>
+        <w:t>, Lengua y Literatura, Matemática, Gestión de los Procesos Productivos, Economía y Gestión de las Organizaciones</w:t>
       </w:r>
       <w:r>
         <w:rPr>
@@ -509,92 +733,60 @@
         <w:rPr>
           <w:rFonts w:cstheme="minorHAnsi"/>
         </w:rPr>
-        <w:t>Sistemas Constructivos e Instalaciones</w:t>
-      </w:r>
-      <w:r>
-        <w:rPr>
-          <w:rFonts w:cstheme="minorHAnsi"/>
-        </w:rPr>
-        <w:t>: electricidad, instalaciones y su correcta colocación, así como paredes de yeso y vidrios y su correspondiente instalación.</w:t>
-      </w:r>
-    </w:p>
-    <w:p>
-      <w:pPr>
-        <w:rPr>
-          <w:rFonts w:cstheme="minorHAnsi"/>
-        </w:rPr>
-      </w:pPr>
-      <w:r>
-        <w:rPr>
-          <w:rFonts w:cstheme="minorHAnsi"/>
-        </w:rPr>
-        <w:t>Teoría de la Arquitectura I y Representación Gráfica</w:t>
-      </w:r>
-      <w:r>
-        <w:rPr>
-          <w:rFonts w:cstheme="minorHAnsi"/>
-        </w:rPr>
-        <w:t>: historia de la arquitectura.</w:t>
-      </w:r>
-    </w:p>
-    <w:p>
-      <w:pPr>
-        <w:rPr>
-          <w:rFonts w:cstheme="minorHAnsi"/>
-        </w:rPr>
-      </w:pPr>
-      <w:r>
-        <w:rPr>
-          <w:rFonts w:cstheme="minorHAnsi"/>
-        </w:rPr>
-        <w:t>P</w:t>
-      </w:r>
-      <w:r>
-        <w:rPr>
-          <w:rFonts w:cstheme="minorHAnsi"/>
-        </w:rPr>
-        <w:t>ráctica Proyectual Integradora: análisis de los distintos tipos de construcciones y sus correspondientes gráficos.</w:t>
-      </w:r>
-    </w:p>
-    <w:p>
-      <w:pPr>
-        <w:rPr>
-          <w:rFonts w:cstheme="minorHAnsi"/>
-        </w:rPr>
-      </w:pPr>
-      <w:r>
-        <w:rPr>
-          <w:rFonts w:cstheme="minorHAnsi"/>
-        </w:rPr>
-        <w:t>Tecnología de los Materiales</w:t>
-      </w:r>
-      <w:r>
-        <w:rPr>
-          <w:rFonts w:cstheme="minorHAnsi"/>
-        </w:rPr>
-        <w:t>: estudio de rocas, maderas, minerales y sus usos.</w:t>
-      </w:r>
-    </w:p>
-    <w:p>
-      <w:pPr>
-        <w:rPr>
-          <w:rFonts w:cstheme="minorHAnsi"/>
-        </w:rPr>
-      </w:pPr>
-      <w:r>
-        <w:rPr>
-          <w:rFonts w:cstheme="minorHAnsi"/>
-        </w:rPr>
-        <w:t>Resistencia de los Materiales</w:t>
-      </w:r>
-      <w:r>
-        <w:rPr>
-          <w:rFonts w:cstheme="minorHAnsi"/>
-        </w:rPr>
-        <w:t>: estudio de materiales de construcción y sus esfuerzos.</w:t>
-      </w:r>
-      <w:bookmarkStart w:id="0" w:name="_GoBack"/>
-      <w:bookmarkEnd w:id="0"/>
+        <w:t>Sistemas Constructivos e Instalaciones: electricidad, instalaciones y su correcta colocación, así como paredes de yeso y vidrios y su correspondiente instalación.</w:t>
+      </w:r>
+    </w:p>
+    <w:p>
+      <w:pPr>
+        <w:rPr>
+          <w:rFonts w:cstheme="minorHAnsi"/>
+        </w:rPr>
+      </w:pPr>
+      <w:r>
+        <w:rPr>
+          <w:rFonts w:cstheme="minorHAnsi"/>
+        </w:rPr>
+        <w:t>Teoría de la Arquitectura I y Representación Gráfica: historia de la arquitectura.</w:t>
+      </w:r>
+    </w:p>
+    <w:p>
+      <w:pPr>
+        <w:rPr>
+          <w:rFonts w:cstheme="minorHAnsi"/>
+        </w:rPr>
+      </w:pPr>
+      <w:r>
+        <w:rPr>
+          <w:rFonts w:cstheme="minorHAnsi"/>
+        </w:rPr>
+        <w:t>Práctica Proyectual Integradora: análisis de los distintos tipos de construcciones y sus correspondientes gráficos.</w:t>
+      </w:r>
+    </w:p>
+    <w:p>
+      <w:pPr>
+        <w:rPr>
+          <w:rFonts w:cstheme="minorHAnsi"/>
+        </w:rPr>
+      </w:pPr>
+      <w:r>
+        <w:rPr>
+          <w:rFonts w:cstheme="minorHAnsi"/>
+        </w:rPr>
+        <w:t>Tecnología de los Materiales: estudio de rocas, maderas, minerales y sus usos.</w:t>
+      </w:r>
+    </w:p>
+    <w:p>
+      <w:pPr>
+        <w:rPr>
+          <w:rFonts w:cstheme="minorHAnsi"/>
+        </w:rPr>
+      </w:pPr>
+      <w:r>
+        <w:rPr>
+          <w:rFonts w:cstheme="minorHAnsi"/>
+        </w:rPr>
+        <w:t>Resistencia de los Materiales: estudio de materiales de construcción y sus esfuerzos.</w:t>
+      </w:r>
     </w:p>
     <w:p/>
     <w:p>
@@ -604,7 +796,6 @@
     </w:p>
     <w:p>
       <w:r>
-        <w:lastRenderedPageBreak/>
         <w:t>Comprobar cumplimiento de normas protocolares y de seguridad de edificaciones o instalaciones.</w:t>
       </w:r>
     </w:p>
@@ -637,6 +828,50 @@
       </w:r>
     </w:p>
     <w:p>
+      <w:pPr>
+        <w:rPr>
+          <w:rFonts w:asciiTheme="majorHAnsi" w:hAnsiTheme="majorHAnsi" w:cstheme="majorHAnsi"/>
+          <w:b/>
+          <w:sz w:val="40"/>
+          <w:szCs w:val="40"/>
+        </w:rPr>
+      </w:pPr>
+      <w:r>
+        <w:rPr>
+          <w:rFonts w:asciiTheme="majorHAnsi" w:hAnsiTheme="majorHAnsi" w:cstheme="majorHAnsi"/>
+          <w:b/>
+          <w:sz w:val="40"/>
+          <w:szCs w:val="40"/>
+        </w:rPr>
+        <w:t>Técnico Electricista</w:t>
+      </w:r>
+    </w:p>
+    <w:p>
+      <w:pPr>
+        <w:rPr>
+          <w:rFonts w:asciiTheme="majorHAnsi" w:hAnsiTheme="majorHAnsi" w:cstheme="majorHAnsi"/>
+          <w:sz w:val="32"/>
+          <w:szCs w:val="32"/>
+        </w:rPr>
+      </w:pPr>
+      <w:r>
+        <w:rPr>
+          <w:rFonts w:asciiTheme="majorHAnsi" w:hAnsiTheme="majorHAnsi" w:cstheme="majorHAnsi"/>
+          <w:sz w:val="32"/>
+          <w:szCs w:val="32"/>
+        </w:rPr>
+        <w:t>En esta es</w:t>
+      </w:r>
+      <w:r>
+        <w:rPr>
+          <w:rFonts w:asciiTheme="majorHAnsi" w:hAnsiTheme="majorHAnsi" w:cstheme="majorHAnsi"/>
+          <w:sz w:val="32"/>
+          <w:szCs w:val="32"/>
+        </w:rPr>
+        <w:t>pecialidad se aprende a hacer planos y a realizar la instalación y mantenimiento de redes y dispositivos eléctricos.</w:t>
+      </w:r>
+    </w:p>
+    <w:p>
       <w:r>
         <w:t xml:space="preserve">3er año: </w:t>
       </w:r>
@@ -644,7 +879,21 @@
         <w:rPr>
           <w:rFonts w:cstheme="minorHAnsi"/>
         </w:rPr>
-        <w:t>Historia, Geografía, Educación Física, Educación Física, Inglés, Lengua y Literatura, Matemática, Física, Tecnología de la Representación, Química, Taller de Tecnología del Control, Taller</w:t>
+        <w:t xml:space="preserve">Historia, Geografía, Educación Física, Educación Física, </w:t>
+      </w:r>
+      <w:proofErr w:type="gramStart"/>
+      <w:r>
+        <w:rPr>
+          <w:rFonts w:cstheme="minorHAnsi"/>
+        </w:rPr>
+        <w:t>Inglés</w:t>
+      </w:r>
+      <w:proofErr w:type="gramEnd"/>
+      <w:r>
+        <w:rPr>
+          <w:rFonts w:cstheme="minorHAnsi"/>
+        </w:rPr>
+        <w:t>, Lengua y Literatura, Matemática, Física, Tecnología de la Representación, Química, Taller de Tecnología del Control, Taller</w:t>
       </w:r>
     </w:p>
     <w:p>
@@ -655,7 +904,21 @@
         <w:rPr>
           <w:rFonts w:cstheme="minorHAnsi"/>
         </w:rPr>
-        <w:t>Educación Física, Inglés, Lengua y Literatura, Matemática, Circuitos Eléctricos y Mediciones, Circuitos Electromagnéticos y Ensayos, Electrónica, Técnicas de Laboratorio, Mecánica Aplicada a los Mecanismos, Taller</w:t>
+        <w:t xml:space="preserve">Educación Física, </w:t>
+      </w:r>
+      <w:proofErr w:type="gramStart"/>
+      <w:r>
+        <w:rPr>
+          <w:rFonts w:cstheme="minorHAnsi"/>
+        </w:rPr>
+        <w:t>Inglés</w:t>
+      </w:r>
+      <w:proofErr w:type="gramEnd"/>
+      <w:r>
+        <w:rPr>
+          <w:rFonts w:cstheme="minorHAnsi"/>
+        </w:rPr>
+        <w:t>, Lengua y Literatura, Matemática, Circuitos Eléctricos y Mediciones, Circuitos Electromagnéticos y Ensayos, Electrónica, Técnicas de Laboratorio, Mecánica Aplicada a los Mecanismos, Taller</w:t>
       </w:r>
     </w:p>
     <w:p>
@@ -666,7 +929,21 @@
         <w:rPr>
           <w:rFonts w:cstheme="minorHAnsi"/>
         </w:rPr>
-        <w:t xml:space="preserve">Educación Física, Inglés, Lengua y Literatura, Matemática, Economía y Gestión de las Organizaciones, </w:t>
+        <w:t xml:space="preserve">Educación Física, </w:t>
+      </w:r>
+      <w:proofErr w:type="gramStart"/>
+      <w:r>
+        <w:rPr>
+          <w:rFonts w:cstheme="minorHAnsi"/>
+        </w:rPr>
+        <w:t>Inglés</w:t>
+      </w:r>
+      <w:proofErr w:type="gramEnd"/>
+      <w:r>
+        <w:rPr>
+          <w:rFonts w:cstheme="minorHAnsi"/>
+        </w:rPr>
+        <w:t xml:space="preserve">, Lengua y Literatura, Matemática, Economía y Gestión de las Organizaciones, </w:t>
       </w:r>
       <w:r>
         <w:rPr>
@@ -683,6 +960,71 @@
         <w:t>Educación Física, Ciudadanía y Trabajo, Ciencia y Tecnología, Gestión de los Procesos Productivos, Control de Máquinas Eléctricas y Accionamientos, Generación y Distribución de la Energía Eléctrica, Electrónica Aplicada, Proyecto de Instalaciones Eléctricas, Máquinas Sincrónicas y Especiales, Taller, Prácticas Profesionalizantes</w:t>
       </w:r>
     </w:p>
+    <w:p>
+      <w:r>
+        <w:t>Circuitos Eléctricos y Mediciones</w:t>
+      </w:r>
+      <w:r>
+        <w:t>: estudio de la</w:t>
+      </w:r>
+      <w:r>
+        <w:t xml:space="preserve"> parte teórica de</w:t>
+      </w:r>
+      <w:r>
+        <w:t>l taller de electricidad (ley de Ohm,</w:t>
+      </w:r>
+      <w:r>
+        <w:t xml:space="preserve"> leyes d</w:t>
+      </w:r>
+      <w:r>
+        <w:t xml:space="preserve">e </w:t>
+      </w:r>
+      <w:proofErr w:type="spellStart"/>
+      <w:r>
+        <w:t>Kirchoff</w:t>
+      </w:r>
+      <w:proofErr w:type="spellEnd"/>
+      <w:r>
+        <w:t>).</w:t>
+      </w:r>
+    </w:p>
+    <w:p>
+      <w:r>
+        <w:lastRenderedPageBreak/>
+        <w:t>Circuitos Electromagnéticos y Ensayos</w:t>
+      </w:r>
+      <w:r>
+        <w:t>: estudio de los campos magnéticos y su influencia en los circuitos eléctricos.</w:t>
+      </w:r>
+    </w:p>
+    <w:p>
+      <w:r>
+        <w:t>Electrónica</w:t>
+      </w:r>
+      <w:r>
+        <w:t>: estudio del funcionamiento de aparatos electrónicos.</w:t>
+      </w:r>
+    </w:p>
+    <w:p>
+      <w:r>
+        <w:t>Técnicas de Laboratorio</w:t>
+      </w:r>
+      <w:r>
+        <w:t>: estudio de los instrumentos de medición y su correcto uso.</w:t>
+      </w:r>
+    </w:p>
+    <w:p>
+      <w:r>
+        <w:t>Mecánica Aplicada a los Mecanismos</w:t>
+      </w:r>
+      <w:r>
+        <w:t xml:space="preserve">: </w:t>
+      </w:r>
+      <w:r>
+        <w:t>estudio de las fuerzas y las físicas aplicadas sobre diversos objetos.</w:t>
+      </w:r>
+    </w:p>
+    <w:p/>
     <w:p>
       <w:r>
         <w:t xml:space="preserve">Realizar la dirección, planificación y cálculos pertinentes para </w:t>
@@ -738,6 +1080,68 @@
       </w:r>
     </w:p>
     <w:p>
+      <w:pPr>
+        <w:rPr>
+          <w:rFonts w:asciiTheme="majorHAnsi" w:hAnsiTheme="majorHAnsi" w:cstheme="majorHAnsi"/>
+          <w:b/>
+          <w:sz w:val="40"/>
+          <w:szCs w:val="40"/>
+        </w:rPr>
+      </w:pPr>
+      <w:r>
+        <w:rPr>
+          <w:rFonts w:asciiTheme="majorHAnsi" w:hAnsiTheme="majorHAnsi" w:cstheme="majorHAnsi"/>
+          <w:b/>
+          <w:sz w:val="40"/>
+          <w:szCs w:val="40"/>
+        </w:rPr>
+        <w:t>Técnico</w:t>
+      </w:r>
+      <w:r>
+        <w:rPr>
+          <w:rFonts w:asciiTheme="majorHAnsi" w:hAnsiTheme="majorHAnsi" w:cstheme="majorHAnsi"/>
+          <w:b/>
+          <w:sz w:val="40"/>
+          <w:szCs w:val="40"/>
+        </w:rPr>
+        <w:t xml:space="preserve"> en Electrónic</w:t>
+      </w:r>
+      <w:r>
+        <w:rPr>
+          <w:rFonts w:asciiTheme="majorHAnsi" w:hAnsiTheme="majorHAnsi" w:cstheme="majorHAnsi"/>
+          <w:b/>
+          <w:sz w:val="40"/>
+          <w:szCs w:val="40"/>
+        </w:rPr>
+        <w:t>a</w:t>
+      </w:r>
+    </w:p>
+    <w:p>
+      <w:pPr>
+        <w:rPr>
+          <w:rFonts w:asciiTheme="majorHAnsi" w:hAnsiTheme="majorHAnsi" w:cstheme="majorHAnsi"/>
+          <w:sz w:val="32"/>
+          <w:szCs w:val="32"/>
+        </w:rPr>
+      </w:pPr>
+      <w:r>
+        <w:rPr>
+          <w:rFonts w:asciiTheme="majorHAnsi" w:hAnsiTheme="majorHAnsi" w:cstheme="majorHAnsi"/>
+          <w:sz w:val="32"/>
+          <w:szCs w:val="32"/>
+        </w:rPr>
+        <w:t>En esta es</w:t>
+      </w:r>
+      <w:r>
+        <w:rPr>
+          <w:rFonts w:asciiTheme="majorHAnsi" w:hAnsiTheme="majorHAnsi" w:cstheme="majorHAnsi"/>
+          <w:sz w:val="32"/>
+          <w:szCs w:val="32"/>
+        </w:rPr>
+        <w:t>pecialidad se aprende a manejar, diseñar, construir y mantener dispositivos e instalaciones electrónicos.</w:t>
+      </w:r>
+    </w:p>
+    <w:p>
       <w:r>
         <w:t xml:space="preserve">3er año: </w:t>
       </w:r>
@@ -745,7 +1149,21 @@
         <w:rPr>
           <w:rFonts w:cstheme="minorHAnsi"/>
         </w:rPr>
-        <w:t>Historia, Geografía, Educación Física, Educación Física, Inglés, Lengua y Literatura, Matemática, Física, Tecnología de la Representación, Química, Taller de Tecnología del Control, Taller</w:t>
+        <w:t xml:space="preserve">Historia, Geografía, Educación Física, Educación Física, </w:t>
+      </w:r>
+      <w:proofErr w:type="gramStart"/>
+      <w:r>
+        <w:rPr>
+          <w:rFonts w:cstheme="minorHAnsi"/>
+        </w:rPr>
+        <w:t>Inglés</w:t>
+      </w:r>
+      <w:proofErr w:type="gramEnd"/>
+      <w:r>
+        <w:rPr>
+          <w:rFonts w:cstheme="minorHAnsi"/>
+        </w:rPr>
+        <w:t>, Lengua y Literatura, Matemática, Física, Tecnología de la Representación, Química, Taller de Tecnología del Control, Taller</w:t>
       </w:r>
     </w:p>
     <w:p>
@@ -761,7 +1179,21 @@
         <w:rPr>
           <w:rFonts w:cstheme="minorHAnsi"/>
         </w:rPr>
-        <w:t>Educación Física, Inglés, Lengua y Literatura, Matemática, Laboratorio de Mediciones y Ensayos I, Técnicas Digitales, Circuitos Electrónicos I, Sistemas Electrónicos Analógicos, Taller</w:t>
+        <w:t xml:space="preserve">Educación Física, </w:t>
+      </w:r>
+      <w:proofErr w:type="gramStart"/>
+      <w:r>
+        <w:rPr>
+          <w:rFonts w:cstheme="minorHAnsi"/>
+        </w:rPr>
+        <w:t>Inglés</w:t>
+      </w:r>
+      <w:proofErr w:type="gramEnd"/>
+      <w:r>
+        <w:rPr>
+          <w:rFonts w:cstheme="minorHAnsi"/>
+        </w:rPr>
+        <w:t>, Lengua y Literatura, Matemática, Laboratorio de Mediciones y Ensayos I, Técnicas Digitales, Circuitos Electrónicos I, Sistemas Electrónicos Analógicos, Taller</w:t>
       </w:r>
     </w:p>
     <w:p>
@@ -772,12 +1204,25 @@
         <w:rPr>
           <w:rFonts w:cstheme="minorHAnsi"/>
         </w:rPr>
-        <w:t>Educación Física, Inglés, Lengua y Literatura, Matemática, Sistemas de Comunicación, Programación de Dispositivos Electrónicos, Circuitos Electrónicos II, Sistemas Electrónicos de Potencia, Laboratorio de Mediciones y Ensayos II, Taller</w:t>
-      </w:r>
-    </w:p>
-    <w:p>
-      <w:r>
-        <w:lastRenderedPageBreak/>
+        <w:t xml:space="preserve">Educación Física, </w:t>
+      </w:r>
+      <w:proofErr w:type="gramStart"/>
+      <w:r>
+        <w:rPr>
+          <w:rFonts w:cstheme="minorHAnsi"/>
+        </w:rPr>
+        <w:t>Inglés</w:t>
+      </w:r>
+      <w:proofErr w:type="gramEnd"/>
+      <w:r>
+        <w:rPr>
+          <w:rFonts w:cstheme="minorHAnsi"/>
+        </w:rPr>
+        <w:t>, Lengua y Literatura, Matemática, Sistemas de Comunicación, Programación de Dispositivos Electrónicos, Circuitos Electrónicos II, Sistemas Electrónicos de Potencia, Laboratorio de Mediciones y Ensayos II, Taller</w:t>
+      </w:r>
+    </w:p>
+    <w:p>
+      <w:r>
         <w:t xml:space="preserve">6to año: </w:t>
       </w:r>
       <w:r>
@@ -828,13 +1273,73 @@
       </w:r>
     </w:p>
     <w:p>
-      <w:r>
-        <w:t>3er año: Historia, Geografía, Educación Física, Educación Ciudadana, Inglés, Lengua y Literatura, Matemática, Física, Tecnología de la Representación, Química, Taller de Tecnología y del Control, Taller</w:t>
-      </w:r>
-    </w:p>
-    <w:p>
-      <w:r>
-        <w:t>4to año: Educación Física, Inglés, Lengua y Literatura, Matemática, Dibujo Mecánico I, Hidráulica Industrial, Electrotecnia, Química Aplicada, Tecnología de los Materiales, Mecánica Técnica, Taller</w:t>
+      <w:pPr>
+        <w:rPr>
+          <w:rFonts w:asciiTheme="majorHAnsi" w:hAnsiTheme="majorHAnsi" w:cstheme="majorHAnsi"/>
+          <w:b/>
+          <w:sz w:val="40"/>
+          <w:szCs w:val="40"/>
+        </w:rPr>
+      </w:pPr>
+      <w:r>
+        <w:rPr>
+          <w:rFonts w:asciiTheme="majorHAnsi" w:hAnsiTheme="majorHAnsi" w:cstheme="majorHAnsi"/>
+          <w:b/>
+          <w:sz w:val="40"/>
+          <w:szCs w:val="40"/>
+        </w:rPr>
+        <w:t>Técnico Mecánico</w:t>
+      </w:r>
+    </w:p>
+    <w:p>
+      <w:pPr>
+        <w:rPr>
+          <w:rFonts w:asciiTheme="majorHAnsi" w:hAnsiTheme="majorHAnsi" w:cstheme="majorHAnsi"/>
+          <w:sz w:val="32"/>
+          <w:szCs w:val="32"/>
+        </w:rPr>
+      </w:pPr>
+      <w:r>
+        <w:rPr>
+          <w:rFonts w:asciiTheme="majorHAnsi" w:hAnsiTheme="majorHAnsi" w:cstheme="majorHAnsi"/>
+          <w:sz w:val="32"/>
+          <w:szCs w:val="32"/>
+        </w:rPr>
+        <w:t xml:space="preserve">En esta especialidad se aprende a </w:t>
+      </w:r>
+      <w:r>
+        <w:rPr>
+          <w:rFonts w:asciiTheme="majorHAnsi" w:hAnsiTheme="majorHAnsi" w:cstheme="majorHAnsi"/>
+          <w:sz w:val="32"/>
+          <w:szCs w:val="32"/>
+        </w:rPr>
+        <w:t>hacer planos, diseñar, evaluar, elaborar piezas y montar dispositivos mecánicos.</w:t>
+      </w:r>
+    </w:p>
+    <w:p>
+      <w:r>
+        <w:t xml:space="preserve">3er año: Historia, Geografía, Educación Física, Educación Ciudadana, </w:t>
+      </w:r>
+      <w:proofErr w:type="gramStart"/>
+      <w:r>
+        <w:t>Inglés</w:t>
+      </w:r>
+      <w:proofErr w:type="gramEnd"/>
+      <w:r>
+        <w:t>, Lengua y Literatura, Matemática, Física, Tecnología de la Representación, Química, Taller de Tecnología y del Control, Taller</w:t>
+      </w:r>
+    </w:p>
+    <w:p>
+      <w:r>
+        <w:t xml:space="preserve">4to año: Educación Física, </w:t>
+      </w:r>
+      <w:proofErr w:type="gramStart"/>
+      <w:r>
+        <w:t>Inglés</w:t>
+      </w:r>
+      <w:proofErr w:type="gramEnd"/>
+      <w:r>
+        <w:t>, Lengua y Literatura, Matemática, Dibujo Mecánico I, Hidráulica Industrial, Electrotecnia, Química Aplicada, Tecnología de los Materiales, Mecánica Técnica, Taller</w:t>
       </w:r>
     </w:p>
     <w:p>
@@ -842,7 +1347,15 @@
         <w:t xml:space="preserve">5to año: </w:t>
       </w:r>
       <w:r>
-        <w:t>Educación Física, Inglés, Lengua y Literatura, Matemática, Dibujo Mecánico II, Mecanismos, Resistencia de Materiales, Laboratorio de Ensayo de Materiales, Termodinámica, Taller, Prácticas Profesionalizantes</w:t>
+        <w:t xml:space="preserve">Educación Física, </w:t>
+      </w:r>
+      <w:proofErr w:type="gramStart"/>
+      <w:r>
+        <w:t>Inglés</w:t>
+      </w:r>
+      <w:proofErr w:type="gramEnd"/>
+      <w:r>
+        <w:t>, Lengua y Literatura, Matemática, Dibujo Mecánico II, Mecanismos, Resistencia de Materiales, Laboratorio de Ensayo de Materiales, Termodinámica, Taller, Prácticas Profesionalizantes</w:t>
       </w:r>
     </w:p>
     <w:p>
@@ -858,7 +1371,21 @@
         <w:rPr>
           <w:rFonts w:cstheme="minorHAnsi"/>
         </w:rPr>
-        <w:t xml:space="preserve">Educación Física, Inglés, Ciudadanía y Trabajo, Ciencia y Tecnología, Gestión de los Procesos Productivos, Economía y Gestión de las Organizaciones, Sistemas de Elevación y Transporte, Instalaciones Industriales y Mantenimiento, Instalaciones </w:t>
+        <w:t xml:space="preserve">Educación Física, </w:t>
+      </w:r>
+      <w:proofErr w:type="gramStart"/>
+      <w:r>
+        <w:rPr>
+          <w:rFonts w:cstheme="minorHAnsi"/>
+        </w:rPr>
+        <w:t>Inglés</w:t>
+      </w:r>
+      <w:proofErr w:type="gramEnd"/>
+      <w:r>
+        <w:rPr>
+          <w:rFonts w:cstheme="minorHAnsi"/>
+        </w:rPr>
+        <w:t xml:space="preserve">, Ciudadanía y Trabajo, Ciencia y Tecnología, Gestión de los Procesos Productivos, Economía y Gestión de las Organizaciones, Sistemas de Elevación y Transporte, Instalaciones Industriales y Mantenimiento, Instalaciones </w:t>
       </w:r>
       <w:proofErr w:type="spellStart"/>
       <w:r>
@@ -880,6 +1407,8 @@
         </w:rPr>
         <w:t>e Higiene Industrial y Medio Ambiente, Taller, Prácticas Profesionalizantes.</w:t>
       </w:r>
+      <w:bookmarkStart w:id="0" w:name="_GoBack"/>
+      <w:bookmarkEnd w:id="0"/>
     </w:p>
     <w:p>
       <w:pPr>
@@ -937,12 +1466,12 @@
     <w:p/>
     <w:p>
       <w:r>
+        <w:t>Planificar, proyectar, calcular y dirigir proyectos de construcción de elementos y productos mecánicos.</w:t>
+      </w:r>
+    </w:p>
+    <w:p>
+      <w:r>
         <w:lastRenderedPageBreak/>
-        <w:t>Planificar, proyectar, calcular y dirigir proyectos de construcción de elementos y productos mecánicos.</w:t>
-      </w:r>
-    </w:p>
-    <w:p>
-      <w:r>
         <w:t xml:space="preserve">Supervisar y/o efectuar ensayos de puestas a punto de equipamiento e instrumental pertinente, para </w:t>
       </w:r>
       <w:r>
@@ -982,11 +1511,63 @@
       </w:r>
     </w:p>
     <w:p>
+      <w:pPr>
+        <w:rPr>
+          <w:rFonts w:asciiTheme="majorHAnsi" w:hAnsiTheme="majorHAnsi" w:cstheme="majorHAnsi"/>
+          <w:b/>
+          <w:sz w:val="40"/>
+          <w:szCs w:val="40"/>
+        </w:rPr>
+      </w:pPr>
+      <w:r>
+        <w:rPr>
+          <w:rFonts w:asciiTheme="majorHAnsi" w:hAnsiTheme="majorHAnsi" w:cstheme="majorHAnsi"/>
+          <w:b/>
+          <w:sz w:val="40"/>
+          <w:szCs w:val="40"/>
+        </w:rPr>
+        <w:t>Técnico Químico</w:t>
+      </w:r>
+    </w:p>
+    <w:p>
+      <w:pPr>
+        <w:rPr>
+          <w:rFonts w:asciiTheme="majorHAnsi" w:hAnsiTheme="majorHAnsi" w:cstheme="majorHAnsi"/>
+          <w:sz w:val="32"/>
+          <w:szCs w:val="32"/>
+        </w:rPr>
+      </w:pPr>
+      <w:r>
+        <w:rPr>
+          <w:rFonts w:asciiTheme="majorHAnsi" w:hAnsiTheme="majorHAnsi" w:cstheme="majorHAnsi"/>
+          <w:sz w:val="32"/>
+          <w:szCs w:val="32"/>
+        </w:rPr>
+        <w:t>En</w:t>
+      </w:r>
+      <w:r>
+        <w:rPr>
+          <w:rFonts w:asciiTheme="majorHAnsi" w:hAnsiTheme="majorHAnsi" w:cstheme="majorHAnsi"/>
+          <w:sz w:val="32"/>
+          <w:szCs w:val="32"/>
+        </w:rPr>
+        <w:t xml:space="preserve"> esta especialidad se aprenden las propiedades de los elementos, sus combinaciones, sus efectos y cómo tratarlos y elaborar las mezclas.</w:t>
+      </w:r>
+    </w:p>
+    <w:p>
       <w:r>
         <w:t xml:space="preserve">3er año: </w:t>
       </w:r>
       <w:r>
-        <w:t>Historia, Geografía, Educación Física, Educación Ciudadana, Inglés, Lengua y Literatura, Matemática, Física, Tecnología de la Representación, Química, Taller de Tecnología y del Control, Taller</w:t>
+        <w:t xml:space="preserve">Historia, Geografía, Educación Física, Educación Ciudadana, </w:t>
+      </w:r>
+      <w:proofErr w:type="gramStart"/>
+      <w:r>
+        <w:t>Inglés</w:t>
+      </w:r>
+      <w:proofErr w:type="gramEnd"/>
+      <w:r>
+        <w:t>, Lengua y Literatura, Matemática, Física, Tecnología de la Representación, Química, Taller de Tecnología y del Control, Taller</w:t>
       </w:r>
     </w:p>
     <w:p>
@@ -997,7 +1578,21 @@
         <w:rPr>
           <w:rFonts w:cstheme="minorHAnsi"/>
         </w:rPr>
-        <w:t>Educación Física, Inglés, Ciudadanía y Trabajo, Lengua y Literatura, Matemática, Economía y Gestión de las Organizaciones, Química General, Trabajo Práctico de Química General, Química Inorgánica, Trabajo Práctico de Química Inorgánica, Física Aplicada, Trabajo Práctico de Física Aplicada, Procesos y Operaciones Químicas, Trabajo Práctico de Procesos y Operaciones Químicas.</w:t>
+        <w:t xml:space="preserve">Educación Física, </w:t>
+      </w:r>
+      <w:proofErr w:type="gramStart"/>
+      <w:r>
+        <w:rPr>
+          <w:rFonts w:cstheme="minorHAnsi"/>
+        </w:rPr>
+        <w:t>Inglés</w:t>
+      </w:r>
+      <w:proofErr w:type="gramEnd"/>
+      <w:r>
+        <w:rPr>
+          <w:rFonts w:cstheme="minorHAnsi"/>
+        </w:rPr>
+        <w:t>, Ciudadanía y Trabajo, Lengua y Literatura, Matemática, Economía y Gestión de las Organizaciones, Química General, Trabajo Práctico de Química General, Química Inorgánica, Trabajo Práctico de Química Inorgánica, Física Aplicada, Trabajo Práctico de Física Aplicada, Procesos y Operaciones Químicas, Trabajo Práctico de Procesos y Operaciones Químicas.</w:t>
       </w:r>
     </w:p>
     <w:p>
@@ -1005,7 +1600,15 @@
         <w:t>5to año:</w:t>
       </w:r>
       <w:r>
-        <w:t xml:space="preserve"> Educación Física, Inglés, Lengua y Literatura, Matemática, </w:t>
+        <w:t xml:space="preserve"> Educación Física, </w:t>
+      </w:r>
+      <w:proofErr w:type="gramStart"/>
+      <w:r>
+        <w:t>Inglés</w:t>
+      </w:r>
+      <w:proofErr w:type="gramEnd"/>
+      <w:r>
+        <w:t xml:space="preserve">, Lengua y Literatura, Matemática, </w:t>
       </w:r>
       <w:r>
         <w:t xml:space="preserve">Gestión de los Procesos Productivos, Laboratorio de Instrumental y Certificación de Normas, Química Analítica Cualitativa, </w:t>
@@ -1122,6 +1725,7 @@
     </w:p>
     <w:p>
       <w:r>
+        <w:lastRenderedPageBreak/>
         <w:t xml:space="preserve">Operar equipo pertinente. </w:t>
       </w:r>
     </w:p>
@@ -1539,6 +2143,7 @@
   <w:style w:type="paragraph" w:default="1" w:styleId="Normal">
     <w:name w:val="Normal"/>
     <w:qFormat/>
+    <w:rsid w:val="000A6FCB"/>
   </w:style>
   <w:style w:type="character" w:default="1" w:styleId="Fuentedeprrafopredeter">
     <w:name w:val="Default Paragraph Font"/>

</xml_diff>